<commit_message>
get the docs right
</commit_message>
<xml_diff>
--- a/documents/LeanA3/A3Template.docx
+++ b/documents/LeanA3/A3Template.docx
@@ -1578,7 +1578,21 @@
         <w:rFonts w:cs="Arial" w:ascii="Arial" w:hAnsi="Arial"/>
         <w:b/>
       </w:rPr>
-      <w:t xml:space="preserve">THEME:  </w:t>
+      <w:t>THEME/</w:t>
+    </w:r>
+    <w:r>
+      <w:rPr>
+        <w:rFonts w:cs="Arial" w:ascii="Arial" w:hAnsi="Arial"/>
+        <w:b/>
+      </w:rPr>
+      <w:t>TITLE</w:t>
+    </w:r>
+    <w:r>
+      <w:rPr>
+        <w:rFonts w:cs="Arial" w:ascii="Arial" w:hAnsi="Arial"/>
+        <w:b/>
+      </w:rPr>
+      <w:t xml:space="preserve">:  </w:t>
     </w:r>
   </w:p>
   <w:p>

</xml_diff>